<commit_message>
doc updates on pkg versions
</commit_message>
<xml_diff>
--- a/docs/GOA-PROC-101_NewInstallFitsstoreApache.docx
+++ b/docs/GOA-PROC-101_NewInstallFitsstoreApache.docx
@@ -111,19 +111,29 @@
                 <w:sz w:val="32"/>
               </w:rPr>
             </w:pPr>
-            <w:fldSimple w:instr=" TITLE  \* MERGEFORMAT ">
-              <w:r>
-                <w:rPr>
-                  <w:b/>
-                  <w:kern w:val="32"/>
-                  <w:sz w:val="32"/>
-                </w:rPr>
-                <w:t>Scratch Install fitsstore</w:t>
-              </w:r>
-              <w:r>
-                <w:t xml:space="preserve"> with mod_wsgi (Apache)</w:t>
-              </w:r>
-            </w:fldSimple>
+            <w:r>
+              <w:fldChar w:fldCharType="begin"/>
+            </w:r>
+            <w:r>
+              <w:instrText xml:space="preserve"> TITLE  \* MERGEFORMAT </w:instrText>
+            </w:r>
+            <w:r>
+              <w:fldChar w:fldCharType="separate"/>
+            </w:r>
+            <w:r>
+              <w:rPr>
+                <w:b/>
+                <w:kern w:val="32"/>
+                <w:sz w:val="32"/>
+              </w:rPr>
+              <w:t>Scratch Install fitsstore</w:t>
+            </w:r>
+            <w:r>
+              <w:t xml:space="preserve"> with mod_wsgi (Apache)</w:t>
+            </w:r>
+            <w:r>
+              <w:fldChar w:fldCharType="end"/>
+            </w:r>
           </w:p>
         </w:tc>
       </w:tr>
@@ -160,22 +170,35 @@
                 <w:kern w:val="32"/>
               </w:rPr>
             </w:pPr>
-            <w:fldSimple w:instr=" AUTHOR  \* MERGEFORMAT ">
-              <w:r>
-                <w:rPr>
-                  <w:b/>
-                  <w:noProof/>
-                  <w:kern w:val="32"/>
-                </w:rPr>
-                <w:t>Kenneth Anderson</w:t>
-              </w:r>
-              <w:r>
-                <w:rPr>
-                  <w:noProof/>
-                </w:rPr>
-                <w:t xml:space="preserve">  Paul Hirst</w:t>
-              </w:r>
-            </w:fldSimple>
+            <w:r>
+              <w:fldChar w:fldCharType="begin"/>
+            </w:r>
+            <w:r>
+              <w:instrText xml:space="preserve"> AUTHOR  \* MERGEFORMAT </w:instrText>
+            </w:r>
+            <w:r>
+              <w:fldChar w:fldCharType="separate"/>
+            </w:r>
+            <w:r>
+              <w:rPr>
+                <w:b/>
+                <w:noProof/>
+                <w:kern w:val="32"/>
+              </w:rPr>
+              <w:t>Kenneth Anderson</w:t>
+            </w:r>
+            <w:r>
+              <w:rPr>
+                <w:noProof/>
+              </w:rPr>
+              <w:t xml:space="preserve">  Paul Hirst</w:t>
+            </w:r>
+            <w:r>
+              <w:rPr>
+                <w:noProof/>
+              </w:rPr>
+              <w:fldChar w:fldCharType="end"/>
+            </w:r>
           </w:p>
         </w:tc>
       </w:tr>
@@ -211,17 +234,27 @@
                 <w:kern w:val="32"/>
               </w:rPr>
             </w:pPr>
-            <w:fldSimple w:instr=" DOCPROPERTY &quot;Group&quot;  \* MERGEFORMAT ">
-              <w:r>
-                <w:rPr>
-                  <w:kern w:val="32"/>
-                </w:rPr>
-                <w:t>Science</w:t>
-              </w:r>
-              <w:r>
-                <w:t xml:space="preserve"> User Support Department</w:t>
-              </w:r>
-            </w:fldSimple>
+            <w:r>
+              <w:fldChar w:fldCharType="begin"/>
+            </w:r>
+            <w:r>
+              <w:instrText xml:space="preserve"> DOCPROPERTY "Group"  \* MERGEFORMAT </w:instrText>
+            </w:r>
+            <w:r>
+              <w:fldChar w:fldCharType="separate"/>
+            </w:r>
+            <w:r>
+              <w:rPr>
+                <w:kern w:val="32"/>
+              </w:rPr>
+              <w:t>Science</w:t>
+            </w:r>
+            <w:r>
+              <w:t xml:space="preserve"> User Support Department</w:t>
+            </w:r>
+            <w:r>
+              <w:fldChar w:fldCharType="end"/>
+            </w:r>
           </w:p>
         </w:tc>
       </w:tr>
@@ -272,20 +305,33 @@
               </w:rPr>
               <w:t xml:space="preserve"> – </w:t>
             </w:r>
-            <w:fldSimple w:instr=" DOCPROPERTY &quot;Date completed&quot;  \* MERGEFORMAT ">
-              <w:r>
-                <w:rPr>
-                  <w:kern w:val="32"/>
-                </w:rPr>
-                <w:t>30 May</w:t>
-              </w:r>
-              <w:r>
-                <w:rPr>
-                  <w:kern w:val="32"/>
-                </w:rPr>
-                <w:t xml:space="preserve"> 2018</w:t>
-              </w:r>
-            </w:fldSimple>
+            <w:r>
+              <w:fldChar w:fldCharType="begin"/>
+            </w:r>
+            <w:r>
+              <w:instrText xml:space="preserve"> DOCPROPERTY "Date completed"  \* MERGEFORMAT </w:instrText>
+            </w:r>
+            <w:r>
+              <w:fldChar w:fldCharType="separate"/>
+            </w:r>
+            <w:r>
+              <w:rPr>
+                <w:kern w:val="32"/>
+              </w:rPr>
+              <w:t>30 May</w:t>
+            </w:r>
+            <w:r>
+              <w:rPr>
+                <w:kern w:val="32"/>
+              </w:rPr>
+              <w:t xml:space="preserve"> 2018</w:t>
+            </w:r>
+            <w:r>
+              <w:rPr>
+                <w:kern w:val="32"/>
+              </w:rPr>
+              <w:fldChar w:fldCharType="end"/>
+            </w:r>
           </w:p>
         </w:tc>
       </w:tr>
@@ -339,8 +385,6 @@
       <w:r>
         <w:t>v</w:t>
       </w:r>
-      <w:bookmarkStart w:id="0" w:name="_GoBack"/>
-      <w:bookmarkEnd w:id="0"/>
       <w:r>
         <w:t>1.1 – 30   May 2018          Kenneth Anderson</w:t>
       </w:r>
@@ -906,11 +950,11 @@
       <w:pPr>
         <w:pStyle w:val="Heading1"/>
       </w:pPr>
-      <w:bookmarkStart w:id="1" w:name="_Toc381033590"/>
+      <w:bookmarkStart w:id="0" w:name="_Toc381033590"/>
       <w:r>
         <w:t>Front Matter</w:t>
       </w:r>
-      <w:bookmarkEnd w:id="1"/>
+      <w:bookmarkEnd w:id="0"/>
     </w:p>
     <w:p/>
     <w:p>
@@ -1051,170 +1095,285 @@
       <w:pPr>
         <w:pStyle w:val="Heading1"/>
       </w:pPr>
-      <w:bookmarkStart w:id="2" w:name="_Toc381033591"/>
+      <w:bookmarkStart w:id="1" w:name="_Toc381033591"/>
       <w:r>
         <w:rPr>
           <w:bCs/>
         </w:rPr>
         <w:t>Initialize Server and ‘fitsdata’ account</w:t>
       </w:r>
+      <w:bookmarkEnd w:id="1"/>
+      <w:r>
+        <w:rPr>
+          <w:bCs/>
+        </w:rPr>
+        <w:t xml:space="preserve"> </w:t>
+      </w:r>
+    </w:p>
+    <w:p/>
+    <w:p>
+      <w:pPr>
+        <w:rPr>
+          <w:u w:val="single"/>
+        </w:rPr>
+      </w:pPr>
+      <w:r>
+        <w:rPr>
+          <w:u w:val="single"/>
+        </w:rPr>
+        <w:t>Install and set up fitsdata account</w:t>
+      </w:r>
+    </w:p>
+    <w:p>
+      <w:r>
+        <w:t xml:space="preserve">Log in to </w:t>
+      </w:r>
+      <w:r>
+        <w:rPr>
+          <w:i/>
+        </w:rPr>
+        <w:t>your</w:t>
+      </w:r>
+      <w:r>
+        <w:t xml:space="preserve"> account (with sudo privileges) and begin on a command line:</w:t>
+      </w:r>
+    </w:p>
+    <w:p/>
+    <w:p>
+      <w:r>
+        <w:t xml:space="preserve">     </w:t>
+      </w:r>
+      <w:r>
+        <w:t>$ sudo yum -y install httpd httpd-devel mod_ssl openssl</w:t>
+      </w:r>
+    </w:p>
+    <w:p>
+      <w:r>
+        <w:t xml:space="preserve">  </w:t>
+      </w:r>
+      <w:r>
+        <w:t xml:space="preserve">   </w:t>
+      </w:r>
+      <w:r>
+        <w:t>$ sudo yum -y install httpd postgresql postgresql-server postgresql-devel</w:t>
+      </w:r>
+    </w:p>
+    <w:p/>
+    <w:p>
+      <w:pPr>
+        <w:rPr>
+          <w:u w:val="single"/>
+        </w:rPr>
+      </w:pPr>
+      <w:r>
+        <w:rPr>
+          <w:u w:val="single"/>
+        </w:rPr>
+        <w:t>On AWS CENTOS7</w:t>
+      </w:r>
+    </w:p>
+    <w:p>
+      <w:r>
+        <w:t>Install EPEL repository (included by default on ITS config)</w:t>
+      </w:r>
+    </w:p>
+    <w:p/>
+    <w:p>
+      <w:pPr>
+        <w:rPr>
+          <w:rFonts w:cs="Arial"/>
+        </w:rPr>
+      </w:pPr>
+      <w:r>
+        <w:t xml:space="preserve">    </w:t>
+      </w:r>
+      <w:r>
+        <w:rPr>
+          <w:rFonts w:cs="Arial"/>
+        </w:rPr>
+        <w:t>$ sudo yum install -y epel-release</w:t>
+      </w:r>
+    </w:p>
+    <w:p>
+      <w:pPr>
+        <w:rPr>
+          <w:rFonts w:cs="Arial"/>
+        </w:rPr>
+      </w:pPr>
+      <w:r>
+        <w:rPr>
+          <w:rFonts w:cs="Arial"/>
+        </w:rPr>
+        <w:t xml:space="preserve">    $ sudo yum -y install gcc gcc-c++ python-pip python-devel gcc-gfortran cfitsio-devel</w:t>
+      </w:r>
+    </w:p>
+    <w:p/>
+    <w:p>
+      <w:pPr>
+        <w:rPr>
+          <w:u w:val="single"/>
+        </w:rPr>
+      </w:pPr>
+      <w:r>
+        <w:rPr>
+          <w:u w:val="single"/>
+        </w:rPr>
+        <w:t>Python package installation with pip</w:t>
+      </w:r>
+    </w:p>
+    <w:p>
+      <w:r>
+        <w:t xml:space="preserve">    $ sudo pip install --upgrade pip</w:t>
+      </w:r>
+    </w:p>
+    <w:p>
+      <w:r>
+        <w:t xml:space="preserve">    $ s</w:t>
+      </w:r>
+      <w:r>
+        <w:t>udo pip install mod_wsgi==4.6.5</w:t>
+      </w:r>
+      <w:bookmarkStart w:id="2" w:name="_GoBack"/>
       <w:bookmarkEnd w:id="2"/>
-      <w:r>
-        <w:rPr>
-          <w:bCs/>
-        </w:rPr>
+    </w:p>
+    <w:p>
+      <w:r>
+        <w:t xml:space="preserve">    $ sudo pip install psycopg2</w:t>
+      </w:r>
+    </w:p>
+    <w:p>
+      <w:r>
+        <w:t xml:space="preserve">    $ sudo pip install sqlalchemy</w:t>
+      </w:r>
+    </w:p>
+    <w:p>
+      <w:r>
+        <w:t xml:space="preserve">    $ sudo pip install pyyaml</w:t>
+      </w:r>
+    </w:p>
+    <w:p>
+      <w:r>
+        <w:t xml:space="preserve">    $ sudo pip install jinja2</w:t>
+      </w:r>
+    </w:p>
+    <w:p>
+      <w:r>
+        <w:t xml:space="preserve">    $ sudo pip install pyfits</w:t>
+      </w:r>
+    </w:p>
+    <w:p/>
+    <w:p>
+      <w:pPr>
+        <w:rPr>
+          <w:i/>
+          <w:color w:val="808080" w:themeColor="background1" w:themeShade="80"/>
+        </w:rPr>
+      </w:pPr>
+      <w:r>
+        <w:t xml:space="preserve">    </w:t>
+      </w:r>
+      <w:r>
+        <w:rPr>
+          <w:i/>
+          <w:color w:val="808080" w:themeColor="background1" w:themeShade="80"/>
+        </w:rPr>
+        <w:t>#</w:t>
+      </w:r>
+      <w:r>
+        <w:rPr>
+          <w:i/>
+          <w:color w:val="808080" w:themeColor="background1" w:themeShade="80"/>
+        </w:rPr>
+        <w:t xml:space="preserve"> pywcs</w:t>
+      </w:r>
+      <w:r>
+        <w:rPr>
+          <w:i/>
+          <w:color w:val="808080" w:themeColor="background1" w:themeShade="80"/>
+        </w:rPr>
+        <w:t xml:space="preserve"> no</w:t>
+      </w:r>
+      <w:r>
+        <w:rPr>
+          <w:i/>
+          <w:color w:val="808080" w:themeColor="background1" w:themeShade="80"/>
+        </w:rPr>
+        <w:t>t needed</w:t>
+      </w:r>
+      <w:r>
+        <w:rPr>
+          <w:i/>
+          <w:color w:val="808080" w:themeColor="background1" w:themeShade="80"/>
+        </w:rPr>
+        <w:t xml:space="preserve">. </w:t>
+      </w:r>
+      <w:r>
+        <w:rPr>
+          <w:i/>
+          <w:color w:val="808080" w:themeColor="background1" w:themeShade="80"/>
+        </w:rPr>
+        <w:t>Now in astropy.</w:t>
+      </w:r>
+    </w:p>
+    <w:p>
+      <w:pPr>
+        <w:rPr>
+          <w:i/>
+          <w:color w:val="808080" w:themeColor="background1" w:themeShade="80"/>
+        </w:rPr>
+      </w:pPr>
+      <w:r>
+        <w:rPr>
+          <w:i/>
+          <w:color w:val="808080" w:themeColor="background1" w:themeShade="80"/>
+        </w:rPr>
+        <w:t xml:space="preserve">      </w:t>
+      </w:r>
+      <w:r>
+        <w:rPr>
+          <w:i/>
+          <w:color w:val="808080" w:themeColor="background1" w:themeShade="80"/>
+        </w:rPr>
+        <w:t>We do</w:t>
+      </w:r>
+      <w:r>
+        <w:rPr>
+          <w:i/>
+          <w:color w:val="808080" w:themeColor="background1" w:themeShade="80"/>
+        </w:rPr>
+        <w:t>,</w:t>
+      </w:r>
+    </w:p>
+    <w:p>
+      <w:r>
+        <w:rPr>
+          <w:i/>
+          <w:color w:val="808080" w:themeColor="background1" w:themeShade="80"/>
+        </w:rPr>
+        <w:t xml:space="preserve">     </w:t>
+      </w:r>
+      <w:r>
         <w:t xml:space="preserve"> </w:t>
       </w:r>
-    </w:p>
-    <w:p/>
-    <w:p>
-      <w:pPr>
-        <w:rPr>
-          <w:u w:val="single"/>
-        </w:rPr>
-      </w:pPr>
-      <w:r>
-        <w:rPr>
-          <w:u w:val="single"/>
-        </w:rPr>
-        <w:t>Install and set up fitsdata account</w:t>
-      </w:r>
-    </w:p>
-    <w:p>
-      <w:r>
-        <w:t xml:space="preserve">Log in to </w:t>
-      </w:r>
-      <w:r>
-        <w:rPr>
-          <w:i/>
-        </w:rPr>
-        <w:t>your</w:t>
-      </w:r>
-      <w:r>
-        <w:t xml:space="preserve"> account (with sudo privileges) and begin on a command line:</w:t>
-      </w:r>
-    </w:p>
-    <w:p/>
-    <w:p>
-      <w:r>
-        <w:t xml:space="preserve">     </w:t>
-      </w:r>
-      <w:r>
-        <w:t>$ sudo yum -y install httpd httpd-devel mod_ssl openssl</w:t>
-      </w:r>
-    </w:p>
-    <w:p>
-      <w:r>
-        <w:t xml:space="preserve">  </w:t>
-      </w:r>
-      <w:r>
-        <w:t xml:space="preserve">   </w:t>
-      </w:r>
-      <w:r>
-        <w:t>$ sudo yum -y install httpd postgresql postgresql-server postgresql-devel</w:t>
-      </w:r>
-    </w:p>
-    <w:p/>
-    <w:p>
-      <w:pPr>
-        <w:rPr>
-          <w:u w:val="single"/>
-        </w:rPr>
-      </w:pPr>
-      <w:r>
-        <w:rPr>
-          <w:u w:val="single"/>
-        </w:rPr>
-        <w:t>On AWS CENTOS7</w:t>
-      </w:r>
-    </w:p>
-    <w:p>
-      <w:r>
-        <w:t>Install EPEL repository (included by default on ITS config)</w:t>
-      </w:r>
-    </w:p>
-    <w:p/>
-    <w:p>
-      <w:pPr>
-        <w:rPr>
-          <w:rFonts w:cs="Arial"/>
-        </w:rPr>
-      </w:pPr>
+      <w:r>
+        <w:rPr>
+          <w:color w:val="808080" w:themeColor="background1" w:themeShade="80"/>
+        </w:rPr>
+        <w:t>from astropy import wcs as pywcs</w:t>
+      </w:r>
+    </w:p>
+    <w:p>
       <w:r>
         <w:t xml:space="preserve">    </w:t>
       </w:r>
       <w:r>
         <w:rPr>
-          <w:rFonts w:cs="Arial"/>
-        </w:rPr>
-        <w:t>$ sudo yum install -y epel-release</w:t>
-      </w:r>
-    </w:p>
-    <w:p>
-      <w:pPr>
-        <w:rPr>
-          <w:rFonts w:cs="Arial"/>
-        </w:rPr>
-      </w:pPr>
-      <w:r>
-        <w:rPr>
-          <w:rFonts w:cs="Arial"/>
-        </w:rPr>
-        <w:t xml:space="preserve">    $ sudo yum -y install gcc gcc-c++ python-pip python-devel gcc-gfortran cfitsio-devel</w:t>
-      </w:r>
-    </w:p>
-    <w:p/>
-    <w:p>
-      <w:pPr>
-        <w:rPr>
-          <w:u w:val="single"/>
-        </w:rPr>
-      </w:pPr>
-      <w:r>
-        <w:rPr>
-          <w:u w:val="single"/>
-        </w:rPr>
-        <w:t>Python package installation with pip</w:t>
-      </w:r>
-    </w:p>
-    <w:p>
-      <w:r>
-        <w:t xml:space="preserve">    $ sudo pip install --upgrade pip</w:t>
-      </w:r>
-    </w:p>
-    <w:p>
-      <w:r>
-        <w:t xml:space="preserve">    $ sudo pip install mod_wsgi==4.4.21</w:t>
-      </w:r>
-    </w:p>
-    <w:p>
-      <w:r>
-        <w:t xml:space="preserve">    $ sudo pip install psycopg2</w:t>
-      </w:r>
-    </w:p>
-    <w:p>
-      <w:r>
-        <w:t xml:space="preserve">    $ sudo pip install sqlalchemy</w:t>
-      </w:r>
-    </w:p>
-    <w:p>
-      <w:r>
-        <w:t xml:space="preserve">    $ sudo pip install pyyaml</w:t>
-      </w:r>
-    </w:p>
-    <w:p>
-      <w:r>
-        <w:t xml:space="preserve">    $ sudo pip install jinja2</w:t>
-      </w:r>
-    </w:p>
-    <w:p>
-      <w:r>
-        <w:t xml:space="preserve">    $ sudo pip install pyfits</w:t>
-      </w:r>
-    </w:p>
-    <w:p>
-      <w:r>
-        <w:t xml:space="preserve">    $ sudo pip install pywcs</w:t>
+          <w:strike/>
+        </w:rPr>
+        <w:t>$ sudo pip install pywcs</w:t>
+      </w:r>
+      <w:r>
+        <w:t xml:space="preserve">         </w:t>
       </w:r>
     </w:p>
     <w:p>
@@ -7398,6 +7557,7 @@
   <w:style w:type="character" w:default="1" w:styleId="DefaultParagraphFont">
     <w:name w:val="Default Paragraph Font"/>
     <w:uiPriority w:val="1"/>
+    <w:semiHidden/>
     <w:unhideWhenUsed/>
   </w:style>
   <w:style w:type="table" w:default="1" w:styleId="TableNormal">
@@ -7876,6 +8036,7 @@
   <w:style w:type="character" w:default="1" w:styleId="DefaultParagraphFont">
     <w:name w:val="Default Paragraph Font"/>
     <w:uiPriority w:val="1"/>
+    <w:semiHidden/>
     <w:unhideWhenUsed/>
   </w:style>
   <w:style w:type="table" w:default="1" w:styleId="TableNormal">

</xml_diff>